<commit_message>
SignUp funziona Login errore
</commit_message>
<xml_diff>
--- a/PROJECT PLAN.docx
+++ b/PROJECT PLAN.docx
@@ -14,18 +14,50 @@
     </w:p>
     <w:p>
       <w:r>
-        <w:t>Si voglia sviluppare un sito web, commissionata da una azienda cliente ipotetica che chiameremo XYZ s.p.a , che si occupi della ricerca di lavoro, che ha come user la persona fisica che cerca lavoro e aziende esterne che propongono lavori.</w:t>
-      </w:r>
-    </w:p>
-    <w:p>
-      <w:r>
-        <w:t xml:space="preserve">XYZ s.p.a quindi si vuole affidare alla nostra azienda </w:t>
+        <w:t xml:space="preserve">Si voglia sviluppare un sito web, commissionata da una azienda cliente ipotetica che chiameremo XYZ </w:t>
+      </w:r>
+      <w:proofErr w:type="spellStart"/>
+      <w:r>
+        <w:t>s.p.a</w:t>
+      </w:r>
+      <w:proofErr w:type="spellEnd"/>
+      <w:r>
+        <w:t xml:space="preserve"> , che si occupi della ricerca di lavoro, che ha come user la persona fisica che cerca lavoro e aziende esterne che propongono lavori.</w:t>
+      </w:r>
+    </w:p>
+    <w:p>
+      <w:r>
+        <w:t xml:space="preserve">XYZ </w:t>
+      </w:r>
+      <w:proofErr w:type="spellStart"/>
+      <w:r>
+        <w:t>s.p.a</w:t>
+      </w:r>
+      <w:proofErr w:type="spellEnd"/>
+      <w:r>
+        <w:t xml:space="preserve"> quindi si vuole affidare alla nostra azienda </w:t>
       </w:r>
       <w:r>
         <w:t>,</w:t>
       </w:r>
       <w:r>
-        <w:t xml:space="preserve">composta da Loris Iacoban, Amin Borqal, Andrea Moressa </w:t>
+        <w:t xml:space="preserve">composta da Loris Iacoban, Amin </w:t>
+      </w:r>
+      <w:proofErr w:type="spellStart"/>
+      <w:r>
+        <w:t>Borqal</w:t>
+      </w:r>
+      <w:proofErr w:type="spellEnd"/>
+      <w:r>
+        <w:t xml:space="preserve">, Andrea </w:t>
+      </w:r>
+      <w:proofErr w:type="spellStart"/>
+      <w:r>
+        <w:t>Moressa</w:t>
+      </w:r>
+      <w:proofErr w:type="spellEnd"/>
+      <w:r>
+        <w:t xml:space="preserve"> </w:t>
       </w:r>
       <w:r>
         <w:t>,</w:t>
@@ -34,12 +66,28 @@
         <w:t>al fine di progettare l’intero sistema e fornire una prima versione beta per aver un resoconto e possibili modifiche richieste dal cliente.</w:t>
       </w:r>
       <w:r>
-        <w:t xml:space="preserve"> La manutenzione e lo sviluppo alpha del gestionale è sviluppata da sviluppatori esterni dalla nostra societá. </w:t>
-      </w:r>
-    </w:p>
-    <w:p>
-      <w:r>
-        <w:t>La nostra azienda è una societá di consulenza informatica composta da noi come soci che collaborano assieme al fine di fornire il prodotto finale. Tutti e 3 i soci</w:t>
+        <w:t xml:space="preserve"> La manutenzione e lo sviluppo alpha del gestionale è sviluppata da sviluppatori esterni dalla nostra </w:t>
+      </w:r>
+      <w:proofErr w:type="spellStart"/>
+      <w:r>
+        <w:t>societá</w:t>
+      </w:r>
+      <w:proofErr w:type="spellEnd"/>
+      <w:r>
+        <w:t xml:space="preserve">. </w:t>
+      </w:r>
+    </w:p>
+    <w:p>
+      <w:r>
+        <w:t xml:space="preserve">La nostra azienda è una </w:t>
+      </w:r>
+      <w:proofErr w:type="spellStart"/>
+      <w:r>
+        <w:t>societá</w:t>
+      </w:r>
+      <w:proofErr w:type="spellEnd"/>
+      <w:r>
+        <w:t xml:space="preserve"> di consulenza informatica composta da noi come soci che collaborano assieme al fine di fornire il prodotto finale. Tutti e 3 i soci</w:t>
       </w:r>
       <w:r>
         <w:t xml:space="preserve"> sono liberi professionisti e</w:t>
@@ -85,7 +133,15 @@
         <w:t>si è deciso</w:t>
       </w:r>
       <w:r>
-        <w:t xml:space="preserve"> di implementare le seguenti funzionalitá:</w:t>
+        <w:t xml:space="preserve"> di implementare le seguenti </w:t>
+      </w:r>
+      <w:proofErr w:type="spellStart"/>
+      <w:r>
+        <w:t>funzionalitá</w:t>
+      </w:r>
+      <w:proofErr w:type="spellEnd"/>
+      <w:r>
+        <w:t>:</w:t>
       </w:r>
     </w:p>
     <w:p>
@@ -112,32 +168,69 @@
       </w:r>
       <w:r>
         <w:br/>
-        <w:t>*Possibilitá per l’utente fisico di ricercare lavoro tramite key word oppure tramite la zona            geografica(Cittá,Provincia,CAP)</w:t>
-      </w:r>
-    </w:p>
-    <w:p>
-      <w:pPr>
-        <w:pStyle w:val="Paragrafoelenco"/>
-      </w:pPr>
-      <w:r>
-        <w:t>*Possibilitá per l’utente fisico di visualizzare le domande di lavoro proposte e i correspettivi esiti(ACCETTATA/RESPINTA</w:t>
+        <w:t>*</w:t>
+      </w:r>
+      <w:proofErr w:type="spellStart"/>
+      <w:r>
+        <w:t>Possibilitá</w:t>
+      </w:r>
+      <w:proofErr w:type="spellEnd"/>
+      <w:r>
+        <w:t xml:space="preserve"> per l’utente fisico di ricercare lavoro tramite key word oppure tramite la zona            geografica(</w:t>
+      </w:r>
+      <w:proofErr w:type="spellStart"/>
+      <w:r>
+        <w:t>Cittá,Provincia,CAP</w:t>
+      </w:r>
+      <w:proofErr w:type="spellEnd"/>
+      <w:r>
+        <w:t>)</w:t>
+      </w:r>
+    </w:p>
+    <w:p>
+      <w:pPr>
+        <w:pStyle w:val="Paragrafoelenco"/>
+      </w:pPr>
+      <w:r>
+        <w:t>*</w:t>
+      </w:r>
+      <w:proofErr w:type="spellStart"/>
+      <w:r>
+        <w:t>Possibilitá</w:t>
+      </w:r>
+      <w:proofErr w:type="spellEnd"/>
+      <w:r>
+        <w:t xml:space="preserve"> per l’utente fisico di visualizzare le domande di lavoro proposte e i correspettivi esiti(ACCETTATA/RESPINTA</w:t>
       </w:r>
       <w:r>
         <w:t>/IN ATTESA</w:t>
       </w:r>
       <w:r>
         <w:t>)</w:t>
-      </w:r>
-      <w:r>
-        <w:br/>
-        <w:t>*Possibilitá per le aziende/utenti privati di visualizzare le domande di lavoro proposte ed accettarle o rifiutarle</w:t>
       </w:r>
       <w:r>
         <w:br/>
         <w:t>*</w:t>
       </w:r>
-      <w:r>
-        <w:t>Possibilitá di aprire reclami</w:t>
+      <w:proofErr w:type="spellStart"/>
+      <w:r>
+        <w:t>Possibilitá</w:t>
+      </w:r>
+      <w:proofErr w:type="spellEnd"/>
+      <w:r>
+        <w:t xml:space="preserve"> per le aziende/utenti privati di visualizzare le domande di lavoro proposte ed accettarle o rifiutarle</w:t>
+      </w:r>
+      <w:r>
+        <w:br/>
+        <w:t>*</w:t>
+      </w:r>
+      <w:proofErr w:type="spellStart"/>
+      <w:r>
+        <w:t>Possibilitá</w:t>
+      </w:r>
+      <w:proofErr w:type="spellEnd"/>
+      <w:r>
+        <w:t xml:space="preserve"> di aprire reclami</w:t>
       </w:r>
     </w:p>
     <w:p>
@@ -156,7 +249,23 @@
         <w:t xml:space="preserve">,il sito web, </w:t>
       </w:r>
       <w:r>
-        <w:t xml:space="preserve">entro metá Gennaio ció comporta che si ha a disposizione dal 31/10/2022 all’incirca </w:t>
+        <w:t xml:space="preserve">entro </w:t>
+      </w:r>
+      <w:proofErr w:type="spellStart"/>
+      <w:r>
+        <w:t>metá</w:t>
+      </w:r>
+      <w:proofErr w:type="spellEnd"/>
+      <w:r>
+        <w:t xml:space="preserve"> Gennaio </w:t>
+      </w:r>
+      <w:proofErr w:type="spellStart"/>
+      <w:r>
+        <w:t>ció</w:t>
+      </w:r>
+      <w:proofErr w:type="spellEnd"/>
+      <w:r>
+        <w:t xml:space="preserve"> comporta che si ha a disposizione dal 31/10/2022 all’incirca </w:t>
       </w:r>
       <w:r>
         <w:t>8</w:t>
@@ -192,7 +301,15 @@
         <w:pStyle w:val="Paragrafoelenco"/>
       </w:pPr>
       <w:r>
-        <w:t xml:space="preserve">Il modello di Processo per cui opteremo sará il Modello </w:t>
+        <w:t xml:space="preserve">Il modello di Processo per cui opteremo </w:t>
+      </w:r>
+      <w:proofErr w:type="spellStart"/>
+      <w:r>
+        <w:t>sará</w:t>
+      </w:r>
+      <w:proofErr w:type="spellEnd"/>
+      <w:r>
+        <w:t xml:space="preserve"> il Modello </w:t>
       </w:r>
       <w:r>
         <w:t>Agile</w:t>
@@ -205,7 +322,15 @@
       </w:r>
       <w:r>
         <w:br/>
-        <w:t>Ci concentriamo sulle funzionalitá necessarie e poi quelle aggiuntive che sono esposte nella tabella sottostante:</w:t>
+        <w:t xml:space="preserve">Ci concentriamo sulle </w:t>
+      </w:r>
+      <w:proofErr w:type="spellStart"/>
+      <w:r>
+        <w:t>funzionalitá</w:t>
+      </w:r>
+      <w:proofErr w:type="spellEnd"/>
+      <w:r>
+        <w:t xml:space="preserve"> necessarie e poi quelle aggiuntive che sono esposte nella tabella sottostante:</w:t>
       </w:r>
     </w:p>
     <w:tbl>
@@ -446,7 +571,15 @@
         <w:pStyle w:val="Paragrafoelenco"/>
       </w:pPr>
       <w:r>
-        <w:t>Dato che i componenti del gruppo hanno le medesime conoscenze ed esperienze si adotta una organizzazione SCRUM dove i ruoli di Product Owner,ScrumMaster, Development Team sono ricoperti da tutti noi collaborando.</w:t>
+        <w:t xml:space="preserve">Dato che i componenti del gruppo hanno le medesime conoscenze ed esperienze si adotta una organizzazione SCRUM dove i ruoli di Product </w:t>
+      </w:r>
+      <w:proofErr w:type="spellStart"/>
+      <w:r>
+        <w:t>Owner,ScrumMaster</w:t>
+      </w:r>
+      <w:proofErr w:type="spellEnd"/>
+      <w:r>
+        <w:t>, Development Team sono ricoperti da tutti noi collaborando.</w:t>
       </w:r>
     </w:p>
     <w:p>
@@ -489,11 +622,35 @@
         <w:pStyle w:val="Paragrafoelenco"/>
       </w:pPr>
       <w:r>
-        <w:t>Il front-end verrá sviluppato mediante l’utilizzo de</w:t>
-      </w:r>
-      <w:r>
-        <w:t>lla libreria Tkinter(Python)</w:t>
-      </w:r>
+        <w:t xml:space="preserve">Il front-end </w:t>
+      </w:r>
+      <w:proofErr w:type="spellStart"/>
+      <w:r>
+        <w:t>verrá</w:t>
+      </w:r>
+      <w:proofErr w:type="spellEnd"/>
+      <w:r>
+        <w:t xml:space="preserve"> sviluppato mediante l’utilizzo de</w:t>
+      </w:r>
+      <w:r>
+        <w:t xml:space="preserve">lla libreria </w:t>
+      </w:r>
+      <w:proofErr w:type="spellStart"/>
+      <w:r>
+        <w:t>Flask</w:t>
+      </w:r>
+      <w:proofErr w:type="spellEnd"/>
+      <w:r>
+        <w:t>(Python)</w:t>
+      </w:r>
+      <w:r>
+        <w:t>,</w:t>
+      </w:r>
+      <w:proofErr w:type="spellStart"/>
+      <w:r>
+        <w:t>HTML,Javascript,CSS</w:t>
+      </w:r>
+      <w:proofErr w:type="spellEnd"/>
       <w:r>
         <w:t>.</w:t>
       </w:r>
@@ -503,7 +660,15 @@
         <w:pStyle w:val="Paragrafoelenco"/>
       </w:pPr>
       <w:r>
-        <w:t xml:space="preserve">Il back-end verrá sviluppato mediante l’utilizzo del linguaggio </w:t>
+        <w:t xml:space="preserve">Il back-end </w:t>
+      </w:r>
+      <w:proofErr w:type="spellStart"/>
+      <w:r>
+        <w:t>verrá</w:t>
+      </w:r>
+      <w:proofErr w:type="spellEnd"/>
+      <w:r>
+        <w:t xml:space="preserve"> sviluppato mediante l’utilizzo del linguaggio </w:t>
       </w:r>
       <w:r>
         <w:t>Python</w:t>
@@ -513,11 +678,37 @@
       </w:r>
       <w:r>
         <w:br/>
-        <w:t xml:space="preserve">Per l’iterazione con il database, dove saranno contenute tutte le offerte di lavoro, verrá utilizzato </w:t>
-      </w:r>
-      <w:r>
-        <w:t>python interrogando il database con query SQL, il database sará un database SQLite</w:t>
-      </w:r>
+        <w:t xml:space="preserve">Per l’iterazione con il database, dove saranno contenute tutte le offerte di lavoro, </w:t>
+      </w:r>
+      <w:proofErr w:type="spellStart"/>
+      <w:r>
+        <w:t>verrá</w:t>
+      </w:r>
+      <w:proofErr w:type="spellEnd"/>
+      <w:r>
+        <w:t xml:space="preserve"> utilizzato </w:t>
+      </w:r>
+      <w:proofErr w:type="spellStart"/>
+      <w:r>
+        <w:t>python</w:t>
+      </w:r>
+      <w:proofErr w:type="spellEnd"/>
+      <w:r>
+        <w:t xml:space="preserve"> interrogando il database con query SQL, il database </w:t>
+      </w:r>
+      <w:proofErr w:type="spellStart"/>
+      <w:r>
+        <w:t>sará</w:t>
+      </w:r>
+      <w:proofErr w:type="spellEnd"/>
+      <w:r>
+        <w:t xml:space="preserve"> un database </w:t>
+      </w:r>
+      <w:proofErr w:type="spellStart"/>
+      <w:r>
+        <w:t>SQLite</w:t>
+      </w:r>
+      <w:proofErr w:type="spellEnd"/>
     </w:p>
     <w:p>
       <w:pPr>
@@ -671,8 +862,13 @@
         <w:t xml:space="preserve">    7</w:t>
       </w:r>
       <w:r>
-        <w:t>.      Staffing</w:t>
-      </w:r>
+        <w:t xml:space="preserve">.      </w:t>
+      </w:r>
+      <w:proofErr w:type="spellStart"/>
+      <w:r>
+        <w:t>Staffing</w:t>
+      </w:r>
+      <w:proofErr w:type="spellEnd"/>
       <w:r>
         <w:br/>
       </w:r>
@@ -697,8 +893,13 @@
     <w:p>
       <w:r>
         <w:tab/>
-        <w:t>*Front-End Developer: Andrea Moressa</w:t>
-      </w:r>
+        <w:t xml:space="preserve">*Front-End Developer: Andrea </w:t>
+      </w:r>
+      <w:proofErr w:type="spellStart"/>
+      <w:r>
+        <w:t>Moressa</w:t>
+      </w:r>
+      <w:proofErr w:type="spellEnd"/>
       <w:r>
         <w:br/>
       </w:r>
@@ -711,22 +912,37 @@
       </w:r>
       <w:r>
         <w:tab/>
-        <w:t>*Progettista Database: Amin Borqal</w:t>
-      </w:r>
+        <w:t xml:space="preserve">*Progettista Database: Amin </w:t>
+      </w:r>
+      <w:proofErr w:type="spellStart"/>
+      <w:r>
+        <w:t>Borqal</w:t>
+      </w:r>
+      <w:proofErr w:type="spellEnd"/>
       <w:r>
         <w:br/>
       </w:r>
       <w:r>
         <w:tab/>
-        <w:t>*Tester: Amin Borqal</w:t>
-      </w:r>
+        <w:t xml:space="preserve">*Tester: Amin </w:t>
+      </w:r>
+      <w:proofErr w:type="spellStart"/>
+      <w:r>
+        <w:t>Borqal</w:t>
+      </w:r>
+      <w:proofErr w:type="spellEnd"/>
       <w:r>
         <w:br/>
       </w:r>
       <w:r>
         <w:tab/>
-        <w:t>*Progettista Software: Loris Iacoban, Andrea Moressa</w:t>
-      </w:r>
+        <w:t xml:space="preserve">*Progettista Software: Loris Iacoban, Andrea </w:t>
+      </w:r>
+      <w:proofErr w:type="spellStart"/>
+      <w:r>
+        <w:t>Moressa</w:t>
+      </w:r>
+      <w:proofErr w:type="spellEnd"/>
     </w:p>
     <w:p>
       <w:r>
@@ -741,10 +957,18 @@
         <w:t xml:space="preserve">Per sviluppare il sito useremo </w:t>
       </w:r>
       <w:r>
-        <w:t>i seguenti programmi: UML,SQLite,GitHub,</w:t>
-      </w:r>
-      <w:r>
-        <w:t>Visual Studio Code</w:t>
+        <w:t xml:space="preserve">i seguenti programmi: </w:t>
+      </w:r>
+      <w:proofErr w:type="spellStart"/>
+      <w:r>
+        <w:t>UML,SQLite,GitHub,</w:t>
+      </w:r>
+      <w:r>
+        <w:t>Visual</w:t>
+      </w:r>
+      <w:proofErr w:type="spellEnd"/>
+      <w:r>
+        <w:t xml:space="preserve"> Studio Code</w:t>
       </w:r>
     </w:p>
     <w:p>
@@ -794,7 +1018,15 @@
         <w:ind w:left="398"/>
       </w:pPr>
       <w:r>
-        <w:t>Il nostro prodotto sará diviso in 2 parti :</w:t>
+        <w:t xml:space="preserve">Il nostro prodotto </w:t>
+      </w:r>
+      <w:proofErr w:type="spellStart"/>
+      <w:r>
+        <w:t>sará</w:t>
+      </w:r>
+      <w:proofErr w:type="spellEnd"/>
+      <w:r>
+        <w:t xml:space="preserve"> diviso in 2 parti :</w:t>
       </w:r>
       <w:r>
         <w:br/>
@@ -802,7 +1034,15 @@
       </w:r>
       <w:r>
         <w:br/>
-        <w:t>Front-end dove ci sará la parte grafica.</w:t>
+        <w:t xml:space="preserve">Front-end dove ci </w:t>
+      </w:r>
+      <w:proofErr w:type="spellStart"/>
+      <w:r>
+        <w:t>sará</w:t>
+      </w:r>
+      <w:proofErr w:type="spellEnd"/>
+      <w:r>
+        <w:t xml:space="preserve"> la parte grafica.</w:t>
       </w:r>
     </w:p>
     <w:p>
@@ -810,8 +1050,13 @@
         <w:t>11.</w:t>
       </w:r>
       <w:r>
-        <w:t xml:space="preserve"> Resources</w:t>
-      </w:r>
+        <w:t xml:space="preserve"> </w:t>
+      </w:r>
+      <w:proofErr w:type="spellStart"/>
+      <w:r>
+        <w:t>Resources</w:t>
+      </w:r>
+      <w:proofErr w:type="spellEnd"/>
     </w:p>
     <w:p>
       <w:pPr>
@@ -845,8 +1090,13 @@
         <w:t>4,9</w:t>
       </w:r>
       <w:r>
-        <w:t xml:space="preserve"> Ghz, 16 GB di Ram</w:t>
-      </w:r>
+        <w:t xml:space="preserve"> Ghz, 16 GB di </w:t>
+      </w:r>
+      <w:proofErr w:type="spellStart"/>
+      <w:r>
+        <w:t>Ram</w:t>
+      </w:r>
+      <w:proofErr w:type="spellEnd"/>
       <w:r>
         <w:t xml:space="preserve">. La connessione </w:t>
       </w:r>
@@ -873,8 +1123,13 @@
         <w:t xml:space="preserve">La mole di lavoro effettivi è di </w:t>
       </w:r>
       <w:r>
-        <w:t>55(4 ore al giorno) giorni togliendo le varie festivitá</w:t>
-      </w:r>
+        <w:t xml:space="preserve">55(4 ore al giorno) giorni togliendo le varie </w:t>
+      </w:r>
+      <w:proofErr w:type="spellStart"/>
+      <w:r>
+        <w:t>festivitá</w:t>
+      </w:r>
+      <w:proofErr w:type="spellEnd"/>
       <w:r>
         <w:t xml:space="preserve"> ed impegni personali </w:t>
       </w:r>
@@ -903,16 +1158,26 @@
       <w:r>
         <w:t xml:space="preserve"> </w:t>
       </w:r>
+      <w:proofErr w:type="spellStart"/>
       <w:r>
         <w:t>Changes</w:t>
       </w:r>
+      <w:proofErr w:type="spellEnd"/>
     </w:p>
     <w:p>
       <w:pPr>
         <w:ind w:left="345"/>
       </w:pPr>
       <w:r>
-        <w:t>Utilizzando la metodologia Agile terremo conto delle varie modifiche richieste da XYZ s.p.a. I cambiamenti verranno tracciati nelle documentazione e discussi con il team.</w:t>
+        <w:t xml:space="preserve">Utilizzando la metodologia Agile terremo conto delle varie modifiche richieste da XYZ </w:t>
+      </w:r>
+      <w:proofErr w:type="spellStart"/>
+      <w:r>
+        <w:t>s.p.a.</w:t>
+      </w:r>
+      <w:proofErr w:type="spellEnd"/>
+      <w:r>
+        <w:t xml:space="preserve"> I cambiamenti verranno tracciati nelle documentazione e discussi con il team.</w:t>
       </w:r>
     </w:p>
     <w:p>
@@ -928,7 +1193,23 @@
         <w:t xml:space="preserve">Per rispettare le richieste e soddisfare al meglio il cliente terremo incontri ogni 10 giorni dove presenteremo il prototipo(parte grafica) </w:t>
       </w:r>
       <w:r>
-        <w:t>per capire esattamente il volere di XYZ s.p.a e discutere i vari cambiamenti proposti da esso. Nei primi giorni di lavoro verranno spedite le documentazioni del software cosi da poter essere visonate dal cliente. La consegna è prevista per il 15/01/2023.</w:t>
+        <w:t xml:space="preserve">per capire esattamente il volere di XYZ </w:t>
+      </w:r>
+      <w:proofErr w:type="spellStart"/>
+      <w:r>
+        <w:t>s.p.a</w:t>
+      </w:r>
+      <w:proofErr w:type="spellEnd"/>
+      <w:r>
+        <w:t xml:space="preserve"> e discutere i vari cambiamenti proposti da esso. Nei primi giorni di lavoro verranno spedite le documentazioni del software </w:t>
+      </w:r>
+      <w:proofErr w:type="spellStart"/>
+      <w:r>
+        <w:t>cosi</w:t>
+      </w:r>
+      <w:proofErr w:type="spellEnd"/>
+      <w:r>
+        <w:t xml:space="preserve"> da poter essere visonate dal cliente. La consegna è prevista per il 15/01/2023.</w:t>
       </w:r>
     </w:p>
     <w:p>

</xml_diff>